<commit_message>
Primeiro Requisito de Projeto
</commit_message>
<xml_diff>
--- a/Psicool_EOR.docx
+++ b/Psicool_EOR.docx
@@ -91,7 +91,7 @@
           <w:szCs w:val="40"/>
           <w:lang w:val="pt-PT"/>
         </w:rPr>
-        <w:t>PSC-EOR-002</w:t>
+        <w:t>PSC-EOR-003</w:t>
       </w:r>
     </w:p>
     <w:p>
@@ -459,6 +459,80 @@
             <w:r>
               <w:rPr/>
               <w:t>Criação dos primeiros Requisitos Não-Funcionais</w:t>
+            </w:r>
+          </w:p>
+        </w:tc>
+        <w:tc>
+          <w:tcPr>
+            <w:tcW w:w="3830" w:type="dxa"/>
+            <w:tcBorders>
+              <w:left w:val="single" w:sz="4" w:space="0" w:color="000000"/>
+              <w:bottom w:val="single" w:sz="4" w:space="0" w:color="000000"/>
+              <w:right w:val="single" w:sz="4" w:space="0" w:color="000000"/>
+            </w:tcBorders>
+            <w:shd w:color="auto" w:fill="auto" w:val="clear"/>
+          </w:tcPr>
+          <w:p>
+            <w:pPr>
+              <w:pStyle w:val="Normal"/>
+              <w:spacing w:before="60" w:after="60"/>
+              <w:jc w:val="left"/>
+              <w:rPr/>
+            </w:pPr>
+            <w:r>
+              <w:rPr/>
+              <w:t>Danilo Matias Barcelos</w:t>
+            </w:r>
+          </w:p>
+        </w:tc>
+      </w:tr>
+      <w:tr>
+        <w:trPr>
+          <w:trHeight w:val="660" w:hRule="atLeast"/>
+        </w:trPr>
+        <w:tc>
+          <w:tcPr>
+            <w:tcW w:w="1701" w:type="dxa"/>
+            <w:tcBorders>
+              <w:left w:val="single" w:sz="4" w:space="0" w:color="000000"/>
+              <w:bottom w:val="single" w:sz="4" w:space="0" w:color="000000"/>
+              <w:right w:val="single" w:sz="4" w:space="0" w:color="000000"/>
+            </w:tcBorders>
+            <w:shd w:color="auto" w:fill="auto" w:val="clear"/>
+          </w:tcPr>
+          <w:p>
+            <w:pPr>
+              <w:pStyle w:val="Normal"/>
+              <w:spacing w:before="60" w:after="60"/>
+              <w:jc w:val="left"/>
+              <w:rPr/>
+            </w:pPr>
+            <w:r>
+              <w:rPr/>
+              <w:t>20/09/2025</w:t>
+            </w:r>
+          </w:p>
+        </w:tc>
+        <w:tc>
+          <w:tcPr>
+            <w:tcW w:w="2833" w:type="dxa"/>
+            <w:tcBorders>
+              <w:left w:val="single" w:sz="4" w:space="0" w:color="000000"/>
+              <w:bottom w:val="single" w:sz="4" w:space="0" w:color="000000"/>
+              <w:right w:val="single" w:sz="4" w:space="0" w:color="000000"/>
+            </w:tcBorders>
+            <w:shd w:color="auto" w:fill="auto" w:val="clear"/>
+          </w:tcPr>
+          <w:p>
+            <w:pPr>
+              <w:pStyle w:val="Normal"/>
+              <w:spacing w:before="60" w:after="60"/>
+              <w:jc w:val="left"/>
+              <w:rPr/>
+            </w:pPr>
+            <w:r>
+              <w:rPr/>
+              <w:t>Terminar requisitos Não-Funcionais</w:t>
             </w:r>
           </w:p>
         </w:tc>
@@ -2697,24 +2771,6 @@
     <w:p>
       <w:pPr>
         <w:pStyle w:val="Normal"/>
-        <w:rPr>
-          <w:i/>
-          <w:i/>
-          <w:iCs/>
-        </w:rPr>
-      </w:pPr>
-      <w:r>
-        <w:rPr>
-          <w:i/>
-          <w:iCs/>
-          <w:lang w:val="pt-PT"/>
-        </w:rPr>
-        <w:t>Exemplo:</w:t>
-      </w:r>
-    </w:p>
-    <w:p>
-      <w:pPr>
-        <w:pStyle w:val="Normal"/>
         <w:numPr>
           <w:ilvl w:val="0"/>
           <w:numId w:val="27"/>
@@ -2729,7 +2785,7 @@
         <w:rPr>
           <w:lang w:val="pt-PT"/>
         </w:rPr>
-        <w:t>Cliente</w:t>
+        <w:t>Sistema back-end Psicool</w:t>
       </w:r>
     </w:p>
     <w:p>
@@ -2749,7 +2805,7 @@
         <w:rPr>
           <w:lang w:val="pt-PT"/>
         </w:rPr>
-        <w:t>Software de Faturamento</w:t>
+        <w:t>Cliente da clínica</w:t>
       </w:r>
     </w:p>
     <w:p>
@@ -2769,7 +2825,7 @@
         <w:rPr>
           <w:lang w:val="pt-PT"/>
         </w:rPr>
-        <w:t>Atendente</w:t>
+        <w:t>Administrador da clínica</w:t>
       </w:r>
     </w:p>
     <w:p>
@@ -2789,7 +2845,7 @@
         <w:rPr>
           <w:lang w:val="pt-PT"/>
         </w:rPr>
-        <w:t>Telefonista</w:t>
+        <w:t>Secretário</w:t>
       </w:r>
     </w:p>
     <w:p>
@@ -2799,7 +2855,7 @@
           <w:ilvl w:val="0"/>
           <w:numId w:val="27"/>
         </w:numPr>
-        <w:spacing w:before="0" w:after="60"/>
+        <w:spacing w:before="0" w:after="0"/>
         <w:ind w:hanging="360" w:left="720" w:right="0"/>
         <w:rPr>
           <w:lang w:val="pt-PT"/>
@@ -2809,7 +2865,27 @@
         <w:rPr>
           <w:lang w:val="pt-PT"/>
         </w:rPr>
-        <w:t>Supervisor</w:t>
+        <w:t>Psicólogo</w:t>
+      </w:r>
+    </w:p>
+    <w:p>
+      <w:pPr>
+        <w:pStyle w:val="Normal"/>
+        <w:numPr>
+          <w:ilvl w:val="0"/>
+          <w:numId w:val="27"/>
+        </w:numPr>
+        <w:spacing w:before="0" w:after="0"/>
+        <w:ind w:hanging="360" w:left="720" w:right="0"/>
+        <w:rPr>
+          <w:lang w:val="pt-PT"/>
+        </w:rPr>
+      </w:pPr>
+      <w:r>
+        <w:rPr>
+          <w:lang w:val="pt-PT"/>
+        </w:rPr>
+        <w:t>Suporte Psicool</w:t>
       </w:r>
     </w:p>
     <w:p>
@@ -2848,24 +2924,6 @@
           <w:lang w:val="pt-PT"/>
         </w:rPr>
         <w:t xml:space="preserve">Mostrar os casos de uso do sistema através de diagrama(s) de caso de uso identificados. Listar todos os casos de uso do software identificando sua categoria: primário, secundário ou opcional. Casos de uso primários são aqueles que representam processos comuns principais; casos de uso secundários representam processos menos importantes ou raros; casos de uso opcionais representam processos que talvez não sejam considerados. Quando define a categoria de um caso de uso é mais fácil de perceber quais casos de uso deverão ser expandidos primeiramente. </w:t>
-      </w:r>
-    </w:p>
-    <w:p>
-      <w:pPr>
-        <w:pStyle w:val="Normal"/>
-        <w:rPr>
-          <w:i/>
-          <w:i/>
-          <w:iCs/>
-        </w:rPr>
-      </w:pPr>
-      <w:r>
-        <w:rPr>
-          <w:i/>
-          <w:iCs/>
-          <w:lang w:val="pt-PT"/>
-        </w:rPr>
-        <w:t>Exemplo:</w:t>
       </w:r>
     </w:p>
     <w:tbl>
@@ -3110,7 +3168,7 @@
                 <w:shd w:fill="auto" w:val="clear"/>
                 <w:lang w:val="pt-PT"/>
               </w:rPr>
-              <w:t>Registrar ligação</w:t>
+              <w:t>Cliente agenda consulta</w:t>
             </w:r>
           </w:p>
         </w:tc>
@@ -3145,7 +3203,49 @@
                 <w:shd w:fill="auto" w:val="clear"/>
                 <w:lang w:val="pt-PT"/>
               </w:rPr>
-              <w:t>Telefonista</w:t>
+              <w:t>Cliente</w:t>
+            </w:r>
+          </w:p>
+          <w:p>
+            <w:pPr>
+              <w:pStyle w:val="Normal"/>
+              <w:widowControl/>
+              <w:suppressLineNumbers w:val="0"/>
+              <w:shd w:val="clear" w:color="auto" w:fill="auto"/>
+              <w:suppressAutoHyphens w:val="false"/>
+              <w:bidi w:val="0"/>
+              <w:spacing w:lineRule="auto" w:line="240" w:beforeAutospacing="0" w:before="60" w:afterAutospacing="0" w:after="60"/>
+              <w:ind w:hanging="0" w:left="0" w:right="0"/>
+              <w:jc w:val="both"/>
+              <w:rPr/>
+            </w:pPr>
+            <w:r>
+              <w:rPr>
+                <w:shd w:fill="auto" w:val="clear"/>
+                <w:lang w:val="pt-PT"/>
+              </w:rPr>
+              <w:t>Psicólogo</w:t>
+            </w:r>
+          </w:p>
+          <w:p>
+            <w:pPr>
+              <w:pStyle w:val="Normal"/>
+              <w:widowControl/>
+              <w:suppressLineNumbers w:val="0"/>
+              <w:shd w:val="clear" w:color="auto" w:fill="auto"/>
+              <w:suppressAutoHyphens w:val="false"/>
+              <w:bidi w:val="0"/>
+              <w:spacing w:lineRule="auto" w:line="240" w:beforeAutospacing="0" w:before="60" w:afterAutospacing="0" w:after="60"/>
+              <w:ind w:hanging="0" w:left="0" w:right="0"/>
+              <w:jc w:val="both"/>
+              <w:rPr/>
+            </w:pPr>
+            <w:r>
+              <w:rPr>
+                <w:shd w:fill="auto" w:val="clear"/>
+                <w:lang w:val="pt-PT"/>
+              </w:rPr>
+              <w:t>Secretário</w:t>
             </w:r>
           </w:p>
         </w:tc>
@@ -3185,151 +3285,6 @@
           </w:p>
         </w:tc>
       </w:tr>
-      <w:tr>
-        <w:trPr>
-          <w:trHeight w:val="600" w:hRule="atLeast"/>
-        </w:trPr>
-        <w:tc>
-          <w:tcPr>
-            <w:tcW w:w="880" w:type="dxa"/>
-            <w:tcBorders>
-              <w:top w:val="single" w:sz="4" w:space="0" w:color="000000"/>
-              <w:left w:val="single" w:sz="4" w:space="0" w:color="000000"/>
-              <w:bottom w:val="single" w:sz="4" w:space="0" w:color="000000"/>
-              <w:right w:val="single" w:sz="4" w:space="0" w:color="000000"/>
-            </w:tcBorders>
-            <w:shd w:color="auto" w:fill="auto" w:val="clear"/>
-          </w:tcPr>
-          <w:p>
-            <w:pPr>
-              <w:pStyle w:val="Normal"/>
-              <w:keepNext w:val="false"/>
-              <w:keepLines w:val="false"/>
-              <w:widowControl/>
-              <w:suppressLineNumbers w:val="0"/>
-              <w:shd w:val="clear" w:color="auto" w:fill="auto"/>
-              <w:suppressAutoHyphens w:val="false"/>
-              <w:bidi w:val="0"/>
-              <w:spacing w:lineRule="auto" w:line="240" w:beforeAutospacing="0" w:before="60" w:afterAutospacing="0" w:after="60"/>
-              <w:ind w:hanging="0" w:left="0" w:right="0"/>
-              <w:jc w:val="both"/>
-              <w:rPr/>
-            </w:pPr>
-            <w:r>
-              <w:rPr>
-                <w:shd w:fill="auto" w:val="clear"/>
-                <w:lang w:val="pt-PT"/>
-              </w:rPr>
-              <w:t>CSU2</w:t>
-            </w:r>
-          </w:p>
-        </w:tc>
-        <w:tc>
-          <w:tcPr>
-            <w:tcW w:w="3958" w:type="dxa"/>
-            <w:tcBorders>
-              <w:top w:val="single" w:sz="4" w:space="0" w:color="000000"/>
-              <w:left w:val="single" w:sz="4" w:space="0" w:color="000000"/>
-              <w:bottom w:val="single" w:sz="4" w:space="0" w:color="000000"/>
-              <w:right w:val="single" w:sz="4" w:space="0" w:color="000000"/>
-            </w:tcBorders>
-            <w:shd w:color="auto" w:fill="auto" w:val="clear"/>
-          </w:tcPr>
-          <w:p>
-            <w:pPr>
-              <w:pStyle w:val="Normal"/>
-              <w:keepNext w:val="false"/>
-              <w:keepLines w:val="false"/>
-              <w:widowControl/>
-              <w:suppressLineNumbers w:val="0"/>
-              <w:shd w:val="clear" w:color="auto" w:fill="auto"/>
-              <w:suppressAutoHyphens w:val="false"/>
-              <w:bidi w:val="0"/>
-              <w:spacing w:lineRule="auto" w:line="240" w:beforeAutospacing="0" w:before="60" w:afterAutospacing="0" w:after="60"/>
-              <w:ind w:hanging="0" w:left="0" w:right="0"/>
-              <w:jc w:val="both"/>
-              <w:rPr/>
-            </w:pPr>
-            <w:r>
-              <w:rPr>
-                <w:shd w:fill="auto" w:val="clear"/>
-                <w:lang w:val="pt-PT"/>
-              </w:rPr>
-              <w:t>Solicitar impressão de dados de clientes</w:t>
-            </w:r>
-          </w:p>
-        </w:tc>
-        <w:tc>
-          <w:tcPr>
-            <w:tcW w:w="1295" w:type="dxa"/>
-            <w:tcBorders>
-              <w:top w:val="single" w:sz="4" w:space="0" w:color="000000"/>
-              <w:left w:val="single" w:sz="4" w:space="0" w:color="000000"/>
-              <w:bottom w:val="single" w:sz="4" w:space="0" w:color="000000"/>
-              <w:right w:val="single" w:sz="4" w:space="0" w:color="000000"/>
-            </w:tcBorders>
-            <w:shd w:color="auto" w:fill="auto" w:val="clear"/>
-          </w:tcPr>
-          <w:p>
-            <w:pPr>
-              <w:pStyle w:val="Normal"/>
-              <w:keepNext w:val="false"/>
-              <w:keepLines w:val="false"/>
-              <w:widowControl/>
-              <w:suppressLineNumbers w:val="0"/>
-              <w:shd w:val="clear" w:color="auto" w:fill="auto"/>
-              <w:suppressAutoHyphens w:val="false"/>
-              <w:bidi w:val="0"/>
-              <w:spacing w:lineRule="auto" w:line="240" w:beforeAutospacing="0" w:before="60" w:afterAutospacing="0" w:after="60"/>
-              <w:ind w:hanging="0" w:left="0" w:right="0"/>
-              <w:jc w:val="both"/>
-              <w:rPr/>
-            </w:pPr>
-            <w:r>
-              <w:rPr>
-                <w:shd w:fill="auto" w:val="clear"/>
-                <w:lang w:val="pt-PT"/>
-              </w:rPr>
-              <w:t>Atendente</w:t>
-            </w:r>
-          </w:p>
-        </w:tc>
-        <w:tc>
-          <w:tcPr>
-            <w:tcW w:w="1381" w:type="dxa"/>
-            <w:tcBorders>
-              <w:top w:val="single" w:sz="4" w:space="0" w:color="000000"/>
-              <w:left w:val="single" w:sz="4" w:space="0" w:color="000000"/>
-              <w:bottom w:val="single" w:sz="4" w:space="0" w:color="000000"/>
-              <w:right w:val="single" w:sz="4" w:space="0" w:color="000000"/>
-            </w:tcBorders>
-            <w:shd w:color="auto" w:fill="auto" w:val="clear"/>
-          </w:tcPr>
-          <w:p>
-            <w:pPr>
-              <w:pStyle w:val="Normal"/>
-              <w:keepNext w:val="false"/>
-              <w:keepLines w:val="false"/>
-              <w:widowControl/>
-              <w:suppressLineNumbers w:val="0"/>
-              <w:shd w:val="clear" w:color="auto" w:fill="auto"/>
-              <w:suppressAutoHyphens w:val="false"/>
-              <w:bidi w:val="0"/>
-              <w:spacing w:lineRule="auto" w:line="240" w:beforeAutospacing="0" w:before="60" w:afterAutospacing="0" w:after="60"/>
-              <w:ind w:hanging="0" w:left="0" w:right="0"/>
-              <w:jc w:val="both"/>
-              <w:rPr/>
-            </w:pPr>
-            <w:r>
-              <w:rPr>
-                <w:shd w:fill="auto" w:val="clear"/>
-                <w:lang w:val="pt-PT"/>
-              </w:rPr>
-              <w:t>Secundário</w:t>
-            </w:r>
-          </w:p>
-        </w:tc>
-      </w:tr>
     </w:tbl>
     <w:p>
       <w:pPr>
@@ -3396,6 +3351,18 @@
           <w:lang w:val="pt-PT"/>
         </w:rPr>
         <w:t>Os casos de uso deverão ser descritos preferencialmente no formato de alto nível, mas dependendo da sua importância ou da sua complexidade eles poderão ser descritos no formato essencial expandido. Casos de uso essenciais são aqueles que não referenciam aspectos de soluções tecnológicas adotadas ao contrário dos casos de uso em formato concreto que referenciam as estruturas de interface da solução projetada para o sistema e outros aspectos tecnológicos do sistema.</w:t>
+      </w:r>
+    </w:p>
+    <w:p>
+      <w:pPr>
+        <w:pStyle w:val="Normal"/>
+        <w:rPr/>
+      </w:pPr>
+      <w:r>
+        <w:rPr>
+          <w:lang w:val="pt-PT"/>
+        </w:rPr>
+        <w:t>CSU1 – X</w:t>
       </w:r>
     </w:p>
     <w:p>
@@ -3465,8 +3432,8 @@
         <w:gridCol w:w="1262"/>
         <w:gridCol w:w="2875"/>
         <w:gridCol w:w="1242"/>
-        <w:gridCol w:w="1377"/>
-        <w:gridCol w:w="1624"/>
+        <w:gridCol w:w="1376"/>
+        <w:gridCol w:w="1625"/>
       </w:tblGrid>
       <w:tr>
         <w:trPr>
@@ -3577,7 +3544,7 @@
         </w:tc>
         <w:tc>
           <w:tcPr>
-            <w:tcW w:w="1377" w:type="dxa"/>
+            <w:tcW w:w="1376" w:type="dxa"/>
             <w:tcBorders>
               <w:top w:val="single" w:sz="4" w:space="0" w:color="000000"/>
               <w:left w:val="single" w:sz="4" w:space="0" w:color="000000"/>
@@ -3614,7 +3581,7 @@
         </w:tc>
         <w:tc>
           <w:tcPr>
-            <w:tcW w:w="1624" w:type="dxa"/>
+            <w:tcW w:w="1625" w:type="dxa"/>
             <w:tcBorders>
               <w:top w:val="single" w:sz="4" w:space="0" w:color="000000"/>
               <w:left w:val="single" w:sz="4" w:space="0" w:color="000000"/>
@@ -3750,7 +3717,7 @@
         </w:tc>
         <w:tc>
           <w:tcPr>
-            <w:tcW w:w="1377" w:type="dxa"/>
+            <w:tcW w:w="1376" w:type="dxa"/>
             <w:tcBorders>
               <w:top w:val="single" w:sz="4" w:space="0" w:color="000000"/>
               <w:left w:val="single" w:sz="4" w:space="0" w:color="000000"/>
@@ -3785,7 +3752,7 @@
         </w:tc>
         <w:tc>
           <w:tcPr>
-            <w:tcW w:w="1624" w:type="dxa"/>
+            <w:tcW w:w="1625" w:type="dxa"/>
             <w:tcBorders>
               <w:top w:val="single" w:sz="4" w:space="0" w:color="000000"/>
               <w:left w:val="single" w:sz="4" w:space="0" w:color="000000"/>
@@ -3965,7 +3932,7 @@
         </w:tc>
         <w:tc>
           <w:tcPr>
-            <w:tcW w:w="1377" w:type="dxa"/>
+            <w:tcW w:w="1376" w:type="dxa"/>
             <w:tcBorders>
               <w:top w:val="single" w:sz="4" w:space="0" w:color="000000"/>
               <w:left w:val="single" w:sz="4" w:space="0" w:color="000000"/>
@@ -4025,7 +3992,7 @@
         </w:tc>
         <w:tc>
           <w:tcPr>
-            <w:tcW w:w="1624" w:type="dxa"/>
+            <w:tcW w:w="1625" w:type="dxa"/>
             <w:tcBorders>
               <w:top w:val="single" w:sz="4" w:space="0" w:color="000000"/>
               <w:left w:val="single" w:sz="4" w:space="0" w:color="000000"/>
@@ -4205,7 +4172,7 @@
         </w:tc>
         <w:tc>
           <w:tcPr>
-            <w:tcW w:w="1377" w:type="dxa"/>
+            <w:tcW w:w="1376" w:type="dxa"/>
             <w:tcBorders>
               <w:top w:val="single" w:sz="4" w:space="0" w:color="000000"/>
               <w:left w:val="single" w:sz="4" w:space="0" w:color="000000"/>
@@ -4265,7 +4232,7 @@
         </w:tc>
         <w:tc>
           <w:tcPr>
-            <w:tcW w:w="1624" w:type="dxa"/>
+            <w:tcW w:w="1625" w:type="dxa"/>
             <w:tcBorders>
               <w:top w:val="single" w:sz="4" w:space="0" w:color="000000"/>
               <w:left w:val="single" w:sz="4" w:space="0" w:color="000000"/>
@@ -4445,7 +4412,7 @@
         </w:tc>
         <w:tc>
           <w:tcPr>
-            <w:tcW w:w="1377" w:type="dxa"/>
+            <w:tcW w:w="1376" w:type="dxa"/>
             <w:tcBorders>
               <w:top w:val="single" w:sz="4" w:space="0" w:color="000000"/>
               <w:left w:val="single" w:sz="4" w:space="0" w:color="000000"/>
@@ -4505,7 +4472,7 @@
         </w:tc>
         <w:tc>
           <w:tcPr>
-            <w:tcW w:w="1624" w:type="dxa"/>
+            <w:tcW w:w="1625" w:type="dxa"/>
             <w:tcBorders>
               <w:top w:val="single" w:sz="4" w:space="0" w:color="000000"/>
               <w:left w:val="single" w:sz="4" w:space="0" w:color="000000"/>
@@ -4685,7 +4652,7 @@
         </w:tc>
         <w:tc>
           <w:tcPr>
-            <w:tcW w:w="1377" w:type="dxa"/>
+            <w:tcW w:w="1376" w:type="dxa"/>
             <w:tcBorders>
               <w:top w:val="single" w:sz="4" w:space="0" w:color="000000"/>
               <w:left w:val="single" w:sz="4" w:space="0" w:color="000000"/>
@@ -4745,7 +4712,7 @@
         </w:tc>
         <w:tc>
           <w:tcPr>
-            <w:tcW w:w="1624" w:type="dxa"/>
+            <w:tcW w:w="1625" w:type="dxa"/>
             <w:tcBorders>
               <w:top w:val="single" w:sz="4" w:space="0" w:color="000000"/>
               <w:left w:val="single" w:sz="4" w:space="0" w:color="000000"/>
@@ -4925,7 +4892,7 @@
         </w:tc>
         <w:tc>
           <w:tcPr>
-            <w:tcW w:w="1377" w:type="dxa"/>
+            <w:tcW w:w="1376" w:type="dxa"/>
             <w:tcBorders>
               <w:top w:val="single" w:sz="4" w:space="0" w:color="000000"/>
               <w:left w:val="single" w:sz="4" w:space="0" w:color="000000"/>
@@ -4985,7 +4952,7 @@
         </w:tc>
         <w:tc>
           <w:tcPr>
-            <w:tcW w:w="1624" w:type="dxa"/>
+            <w:tcW w:w="1625" w:type="dxa"/>
             <w:tcBorders>
               <w:top w:val="single" w:sz="4" w:space="0" w:color="000000"/>
               <w:left w:val="single" w:sz="4" w:space="0" w:color="000000"/>
@@ -5165,7 +5132,7 @@
         </w:tc>
         <w:tc>
           <w:tcPr>
-            <w:tcW w:w="1377" w:type="dxa"/>
+            <w:tcW w:w="1376" w:type="dxa"/>
             <w:tcBorders>
               <w:top w:val="single" w:sz="4" w:space="0" w:color="000000"/>
               <w:left w:val="single" w:sz="4" w:space="0" w:color="000000"/>
@@ -5225,7 +5192,7 @@
         </w:tc>
         <w:tc>
           <w:tcPr>
-            <w:tcW w:w="1624" w:type="dxa"/>
+            <w:tcW w:w="1625" w:type="dxa"/>
             <w:tcBorders>
               <w:top w:val="single" w:sz="4" w:space="0" w:color="000000"/>
               <w:left w:val="single" w:sz="4" w:space="0" w:color="000000"/>
@@ -5405,7 +5372,7 @@
         </w:tc>
         <w:tc>
           <w:tcPr>
-            <w:tcW w:w="1377" w:type="dxa"/>
+            <w:tcW w:w="1376" w:type="dxa"/>
             <w:tcBorders>
               <w:top w:val="single" w:sz="4" w:space="0" w:color="000000"/>
               <w:left w:val="single" w:sz="4" w:space="0" w:color="000000"/>
@@ -5465,7 +5432,7 @@
         </w:tc>
         <w:tc>
           <w:tcPr>
-            <w:tcW w:w="1624" w:type="dxa"/>
+            <w:tcW w:w="1625" w:type="dxa"/>
             <w:tcBorders>
               <w:top w:val="single" w:sz="4" w:space="0" w:color="000000"/>
               <w:left w:val="single" w:sz="4" w:space="0" w:color="000000"/>
@@ -5653,7 +5620,7 @@
         </w:tc>
         <w:tc>
           <w:tcPr>
-            <w:tcW w:w="1377" w:type="dxa"/>
+            <w:tcW w:w="1376" w:type="dxa"/>
             <w:tcBorders>
               <w:top w:val="single" w:sz="4" w:space="0" w:color="000000"/>
               <w:left w:val="single" w:sz="4" w:space="0" w:color="000000"/>
@@ -5685,7 +5652,7 @@
         </w:tc>
         <w:tc>
           <w:tcPr>
-            <w:tcW w:w="1624" w:type="dxa"/>
+            <w:tcW w:w="1625" w:type="dxa"/>
             <w:tcBorders>
               <w:top w:val="single" w:sz="4" w:space="0" w:color="000000"/>
               <w:left w:val="single" w:sz="4" w:space="0" w:color="000000"/>
@@ -5901,7 +5868,7 @@
         </w:tc>
         <w:tc>
           <w:tcPr>
-            <w:tcW w:w="1377" w:type="dxa"/>
+            <w:tcW w:w="1376" w:type="dxa"/>
             <w:tcBorders>
               <w:top w:val="single" w:sz="4" w:space="0" w:color="000000"/>
               <w:left w:val="single" w:sz="4" w:space="0" w:color="000000"/>
@@ -5961,7 +5928,7 @@
         </w:tc>
         <w:tc>
           <w:tcPr>
-            <w:tcW w:w="1624" w:type="dxa"/>
+            <w:tcW w:w="1625" w:type="dxa"/>
             <w:tcBorders>
               <w:top w:val="single" w:sz="4" w:space="0" w:color="000000"/>
               <w:left w:val="single" w:sz="4" w:space="0" w:color="000000"/>
@@ -6177,7 +6144,7 @@
         </w:tc>
         <w:tc>
           <w:tcPr>
-            <w:tcW w:w="1377" w:type="dxa"/>
+            <w:tcW w:w="1376" w:type="dxa"/>
             <w:tcBorders>
               <w:top w:val="single" w:sz="4" w:space="0" w:color="000000"/>
               <w:left w:val="single" w:sz="4" w:space="0" w:color="000000"/>
@@ -6237,7 +6204,7 @@
         </w:tc>
         <w:tc>
           <w:tcPr>
-            <w:tcW w:w="1624" w:type="dxa"/>
+            <w:tcW w:w="1625" w:type="dxa"/>
             <w:tcBorders>
               <w:top w:val="single" w:sz="4" w:space="0" w:color="000000"/>
               <w:left w:val="single" w:sz="4" w:space="0" w:color="000000"/>
@@ -6453,7 +6420,7 @@
         </w:tc>
         <w:tc>
           <w:tcPr>
-            <w:tcW w:w="1377" w:type="dxa"/>
+            <w:tcW w:w="1376" w:type="dxa"/>
             <w:tcBorders>
               <w:top w:val="single" w:sz="4" w:space="0" w:color="000000"/>
               <w:left w:val="single" w:sz="4" w:space="0" w:color="000000"/>
@@ -6513,7 +6480,7 @@
         </w:tc>
         <w:tc>
           <w:tcPr>
-            <w:tcW w:w="1624" w:type="dxa"/>
+            <w:tcW w:w="1625" w:type="dxa"/>
             <w:tcBorders>
               <w:top w:val="single" w:sz="4" w:space="0" w:color="000000"/>
               <w:left w:val="single" w:sz="4" w:space="0" w:color="000000"/>
@@ -6729,7 +6696,7 @@
         </w:tc>
         <w:tc>
           <w:tcPr>
-            <w:tcW w:w="1377" w:type="dxa"/>
+            <w:tcW w:w="1376" w:type="dxa"/>
             <w:tcBorders>
               <w:top w:val="single" w:sz="4" w:space="0" w:color="000000"/>
               <w:left w:val="single" w:sz="4" w:space="0" w:color="000000"/>
@@ -6789,7 +6756,7 @@
         </w:tc>
         <w:tc>
           <w:tcPr>
-            <w:tcW w:w="1624" w:type="dxa"/>
+            <w:tcW w:w="1625" w:type="dxa"/>
             <w:tcBorders>
               <w:top w:val="single" w:sz="4" w:space="0" w:color="000000"/>
               <w:left w:val="single" w:sz="4" w:space="0" w:color="000000"/>
@@ -7005,7 +6972,7 @@
         </w:tc>
         <w:tc>
           <w:tcPr>
-            <w:tcW w:w="1377" w:type="dxa"/>
+            <w:tcW w:w="1376" w:type="dxa"/>
             <w:tcBorders>
               <w:top w:val="single" w:sz="4" w:space="0" w:color="000000"/>
               <w:left w:val="single" w:sz="4" w:space="0" w:color="000000"/>
@@ -7065,7 +7032,7 @@
         </w:tc>
         <w:tc>
           <w:tcPr>
-            <w:tcW w:w="1624" w:type="dxa"/>
+            <w:tcW w:w="1625" w:type="dxa"/>
             <w:tcBorders>
               <w:top w:val="single" w:sz="4" w:space="0" w:color="000000"/>
               <w:left w:val="single" w:sz="4" w:space="0" w:color="000000"/>
@@ -7281,7 +7248,7 @@
         </w:tc>
         <w:tc>
           <w:tcPr>
-            <w:tcW w:w="1377" w:type="dxa"/>
+            <w:tcW w:w="1376" w:type="dxa"/>
             <w:tcBorders>
               <w:top w:val="single" w:sz="4" w:space="0" w:color="000000"/>
               <w:left w:val="single" w:sz="4" w:space="0" w:color="000000"/>
@@ -7341,7 +7308,7 @@
         </w:tc>
         <w:tc>
           <w:tcPr>
-            <w:tcW w:w="1624" w:type="dxa"/>
+            <w:tcW w:w="1625" w:type="dxa"/>
             <w:tcBorders>
               <w:top w:val="single" w:sz="4" w:space="0" w:color="000000"/>
               <w:left w:val="single" w:sz="4" w:space="0" w:color="000000"/>
@@ -7557,7 +7524,7 @@
         </w:tc>
         <w:tc>
           <w:tcPr>
-            <w:tcW w:w="1377" w:type="dxa"/>
+            <w:tcW w:w="1376" w:type="dxa"/>
             <w:tcBorders>
               <w:top w:val="single" w:sz="4" w:space="0" w:color="000000"/>
               <w:left w:val="single" w:sz="4" w:space="0" w:color="000000"/>
@@ -7635,7 +7602,7 @@
         </w:tc>
         <w:tc>
           <w:tcPr>
-            <w:tcW w:w="1624" w:type="dxa"/>
+            <w:tcW w:w="1625" w:type="dxa"/>
             <w:tcBorders>
               <w:top w:val="single" w:sz="4" w:space="0" w:color="000000"/>
               <w:left w:val="single" w:sz="4" w:space="0" w:color="000000"/>
@@ -7851,7 +7818,7 @@
         </w:tc>
         <w:tc>
           <w:tcPr>
-            <w:tcW w:w="1377" w:type="dxa"/>
+            <w:tcW w:w="1376" w:type="dxa"/>
             <w:tcBorders>
               <w:top w:val="single" w:sz="4" w:space="0" w:color="000000"/>
               <w:left w:val="single" w:sz="4" w:space="0" w:color="000000"/>
@@ -7911,7 +7878,7 @@
         </w:tc>
         <w:tc>
           <w:tcPr>
-            <w:tcW w:w="1624" w:type="dxa"/>
+            <w:tcW w:w="1625" w:type="dxa"/>
             <w:tcBorders>
               <w:top w:val="single" w:sz="4" w:space="0" w:color="000000"/>
               <w:left w:val="single" w:sz="4" w:space="0" w:color="000000"/>
@@ -8127,7 +8094,7 @@
         </w:tc>
         <w:tc>
           <w:tcPr>
-            <w:tcW w:w="1377" w:type="dxa"/>
+            <w:tcW w:w="1376" w:type="dxa"/>
             <w:tcBorders>
               <w:top w:val="single" w:sz="4" w:space="0" w:color="000000"/>
               <w:left w:val="single" w:sz="4" w:space="0" w:color="000000"/>
@@ -8187,7 +8154,7 @@
         </w:tc>
         <w:tc>
           <w:tcPr>
-            <w:tcW w:w="1624" w:type="dxa"/>
+            <w:tcW w:w="1625" w:type="dxa"/>
             <w:tcBorders>
               <w:top w:val="single" w:sz="4" w:space="0" w:color="000000"/>
               <w:left w:val="single" w:sz="4" w:space="0" w:color="000000"/>
@@ -8403,7 +8370,7 @@
         </w:tc>
         <w:tc>
           <w:tcPr>
-            <w:tcW w:w="1377" w:type="dxa"/>
+            <w:tcW w:w="1376" w:type="dxa"/>
             <w:tcBorders>
               <w:top w:val="single" w:sz="4" w:space="0" w:color="000000"/>
               <w:left w:val="single" w:sz="4" w:space="0" w:color="000000"/>
@@ -8463,7 +8430,7 @@
         </w:tc>
         <w:tc>
           <w:tcPr>
-            <w:tcW w:w="1624" w:type="dxa"/>
+            <w:tcW w:w="1625" w:type="dxa"/>
             <w:tcBorders>
               <w:top w:val="single" w:sz="4" w:space="0" w:color="000000"/>
               <w:left w:val="single" w:sz="4" w:space="0" w:color="000000"/>
@@ -8679,7 +8646,7 @@
         </w:tc>
         <w:tc>
           <w:tcPr>
-            <w:tcW w:w="1377" w:type="dxa"/>
+            <w:tcW w:w="1376" w:type="dxa"/>
             <w:tcBorders>
               <w:top w:val="single" w:sz="4" w:space="0" w:color="000000"/>
               <w:left w:val="single" w:sz="4" w:space="0" w:color="000000"/>
@@ -8739,7 +8706,7 @@
         </w:tc>
         <w:tc>
           <w:tcPr>
-            <w:tcW w:w="1624" w:type="dxa"/>
+            <w:tcW w:w="1625" w:type="dxa"/>
             <w:tcBorders>
               <w:top w:val="single" w:sz="4" w:space="0" w:color="000000"/>
               <w:left w:val="single" w:sz="4" w:space="0" w:color="000000"/>
@@ -8955,7 +8922,7 @@
         </w:tc>
         <w:tc>
           <w:tcPr>
-            <w:tcW w:w="1377" w:type="dxa"/>
+            <w:tcW w:w="1376" w:type="dxa"/>
             <w:tcBorders>
               <w:top w:val="single" w:sz="4" w:space="0" w:color="000000"/>
               <w:left w:val="single" w:sz="4" w:space="0" w:color="000000"/>
@@ -9015,7 +8982,7 @@
         </w:tc>
         <w:tc>
           <w:tcPr>
-            <w:tcW w:w="1624" w:type="dxa"/>
+            <w:tcW w:w="1625" w:type="dxa"/>
             <w:tcBorders>
               <w:top w:val="single" w:sz="4" w:space="0" w:color="000000"/>
               <w:left w:val="single" w:sz="4" w:space="0" w:color="000000"/>
@@ -9231,7 +9198,7 @@
         </w:tc>
         <w:tc>
           <w:tcPr>
-            <w:tcW w:w="1377" w:type="dxa"/>
+            <w:tcW w:w="1376" w:type="dxa"/>
             <w:tcBorders>
               <w:top w:val="single" w:sz="4" w:space="0" w:color="000000"/>
               <w:left w:val="single" w:sz="4" w:space="0" w:color="000000"/>
@@ -9291,7 +9258,7 @@
         </w:tc>
         <w:tc>
           <w:tcPr>
-            <w:tcW w:w="1624" w:type="dxa"/>
+            <w:tcW w:w="1625" w:type="dxa"/>
             <w:tcBorders>
               <w:top w:val="single" w:sz="4" w:space="0" w:color="000000"/>
               <w:left w:val="single" w:sz="4" w:space="0" w:color="000000"/>
@@ -9507,7 +9474,7 @@
         </w:tc>
         <w:tc>
           <w:tcPr>
-            <w:tcW w:w="1377" w:type="dxa"/>
+            <w:tcW w:w="1376" w:type="dxa"/>
             <w:tcBorders>
               <w:top w:val="single" w:sz="4" w:space="0" w:color="000000"/>
               <w:left w:val="single" w:sz="4" w:space="0" w:color="000000"/>
@@ -9567,7 +9534,7 @@
         </w:tc>
         <w:tc>
           <w:tcPr>
-            <w:tcW w:w="1624" w:type="dxa"/>
+            <w:tcW w:w="1625" w:type="dxa"/>
             <w:tcBorders>
               <w:top w:val="single" w:sz="4" w:space="0" w:color="000000"/>
               <w:left w:val="single" w:sz="4" w:space="0" w:color="000000"/>
@@ -9783,7 +9750,7 @@
         </w:tc>
         <w:tc>
           <w:tcPr>
-            <w:tcW w:w="1377" w:type="dxa"/>
+            <w:tcW w:w="1376" w:type="dxa"/>
             <w:tcBorders>
               <w:top w:val="single" w:sz="4" w:space="0" w:color="000000"/>
               <w:left w:val="single" w:sz="4" w:space="0" w:color="000000"/>
@@ -9843,7 +9810,7 @@
         </w:tc>
         <w:tc>
           <w:tcPr>
-            <w:tcW w:w="1624" w:type="dxa"/>
+            <w:tcW w:w="1625" w:type="dxa"/>
             <w:tcBorders>
               <w:top w:val="single" w:sz="4" w:space="0" w:color="000000"/>
               <w:left w:val="single" w:sz="4" w:space="0" w:color="000000"/>
@@ -10059,7 +10026,7 @@
         </w:tc>
         <w:tc>
           <w:tcPr>
-            <w:tcW w:w="1377" w:type="dxa"/>
+            <w:tcW w:w="1376" w:type="dxa"/>
             <w:tcBorders>
               <w:top w:val="single" w:sz="4" w:space="0" w:color="000000"/>
               <w:left w:val="single" w:sz="4" w:space="0" w:color="000000"/>
@@ -10119,7 +10086,7 @@
         </w:tc>
         <w:tc>
           <w:tcPr>
-            <w:tcW w:w="1624" w:type="dxa"/>
+            <w:tcW w:w="1625" w:type="dxa"/>
             <w:tcBorders>
               <w:top w:val="single" w:sz="4" w:space="0" w:color="000000"/>
               <w:left w:val="single" w:sz="4" w:space="0" w:color="000000"/>
@@ -10335,7 +10302,7 @@
         </w:tc>
         <w:tc>
           <w:tcPr>
-            <w:tcW w:w="1377" w:type="dxa"/>
+            <w:tcW w:w="1376" w:type="dxa"/>
             <w:tcBorders>
               <w:top w:val="single" w:sz="4" w:space="0" w:color="000000"/>
               <w:left w:val="single" w:sz="4" w:space="0" w:color="000000"/>
@@ -10395,7 +10362,7 @@
         </w:tc>
         <w:tc>
           <w:tcPr>
-            <w:tcW w:w="1624" w:type="dxa"/>
+            <w:tcW w:w="1625" w:type="dxa"/>
             <w:tcBorders>
               <w:top w:val="single" w:sz="4" w:space="0" w:color="000000"/>
               <w:left w:val="single" w:sz="4" w:space="0" w:color="000000"/>
@@ -10611,7 +10578,7 @@
         </w:tc>
         <w:tc>
           <w:tcPr>
-            <w:tcW w:w="1377" w:type="dxa"/>
+            <w:tcW w:w="1376" w:type="dxa"/>
             <w:tcBorders>
               <w:top w:val="single" w:sz="4" w:space="0" w:color="000000"/>
               <w:left w:val="single" w:sz="4" w:space="0" w:color="000000"/>
@@ -10671,7 +10638,7 @@
         </w:tc>
         <w:tc>
           <w:tcPr>
-            <w:tcW w:w="1624" w:type="dxa"/>
+            <w:tcW w:w="1625" w:type="dxa"/>
             <w:tcBorders>
               <w:top w:val="single" w:sz="4" w:space="0" w:color="000000"/>
               <w:left w:val="single" w:sz="4" w:space="0" w:color="000000"/>
@@ -10887,7 +10854,7 @@
         </w:tc>
         <w:tc>
           <w:tcPr>
-            <w:tcW w:w="1377" w:type="dxa"/>
+            <w:tcW w:w="1376" w:type="dxa"/>
             <w:tcBorders>
               <w:top w:val="single" w:sz="4" w:space="0" w:color="000000"/>
               <w:left w:val="single" w:sz="4" w:space="0" w:color="000000"/>
@@ -10947,7 +10914,7 @@
         </w:tc>
         <w:tc>
           <w:tcPr>
-            <w:tcW w:w="1624" w:type="dxa"/>
+            <w:tcW w:w="1625" w:type="dxa"/>
             <w:tcBorders>
               <w:top w:val="single" w:sz="4" w:space="0" w:color="000000"/>
               <w:left w:val="single" w:sz="4" w:space="0" w:color="000000"/>
@@ -11163,7 +11130,7 @@
         </w:tc>
         <w:tc>
           <w:tcPr>
-            <w:tcW w:w="1377" w:type="dxa"/>
+            <w:tcW w:w="1376" w:type="dxa"/>
             <w:tcBorders>
               <w:top w:val="single" w:sz="4" w:space="0" w:color="000000"/>
               <w:left w:val="single" w:sz="4" w:space="0" w:color="000000"/>
@@ -11223,7 +11190,7 @@
         </w:tc>
         <w:tc>
           <w:tcPr>
-            <w:tcW w:w="1624" w:type="dxa"/>
+            <w:tcW w:w="1625" w:type="dxa"/>
             <w:tcBorders>
               <w:top w:val="single" w:sz="4" w:space="0" w:color="000000"/>
               <w:left w:val="single" w:sz="4" w:space="0" w:color="000000"/>
@@ -11439,7 +11406,7 @@
         </w:tc>
         <w:tc>
           <w:tcPr>
-            <w:tcW w:w="1377" w:type="dxa"/>
+            <w:tcW w:w="1376" w:type="dxa"/>
             <w:tcBorders>
               <w:top w:val="single" w:sz="4" w:space="0" w:color="000000"/>
               <w:left w:val="single" w:sz="4" w:space="0" w:color="000000"/>
@@ -11499,7 +11466,7 @@
         </w:tc>
         <w:tc>
           <w:tcPr>
-            <w:tcW w:w="1624" w:type="dxa"/>
+            <w:tcW w:w="1625" w:type="dxa"/>
             <w:tcBorders>
               <w:top w:val="single" w:sz="4" w:space="0" w:color="000000"/>
               <w:left w:val="single" w:sz="4" w:space="0" w:color="000000"/>
@@ -11715,7 +11682,7 @@
         </w:tc>
         <w:tc>
           <w:tcPr>
-            <w:tcW w:w="1377" w:type="dxa"/>
+            <w:tcW w:w="1376" w:type="dxa"/>
             <w:tcBorders>
               <w:top w:val="single" w:sz="4" w:space="0" w:color="000000"/>
               <w:left w:val="single" w:sz="4" w:space="0" w:color="000000"/>
@@ -11775,7 +11742,7 @@
         </w:tc>
         <w:tc>
           <w:tcPr>
-            <w:tcW w:w="1624" w:type="dxa"/>
+            <w:tcW w:w="1625" w:type="dxa"/>
             <w:tcBorders>
               <w:top w:val="single" w:sz="4" w:space="0" w:color="000000"/>
               <w:left w:val="single" w:sz="4" w:space="0" w:color="000000"/>
@@ -11991,7 +11958,7 @@
         </w:tc>
         <w:tc>
           <w:tcPr>
-            <w:tcW w:w="1377" w:type="dxa"/>
+            <w:tcW w:w="1376" w:type="dxa"/>
             <w:tcBorders>
               <w:top w:val="single" w:sz="4" w:space="0" w:color="000000"/>
               <w:left w:val="single" w:sz="4" w:space="0" w:color="000000"/>
@@ -12051,7 +12018,7 @@
         </w:tc>
         <w:tc>
           <w:tcPr>
-            <w:tcW w:w="1624" w:type="dxa"/>
+            <w:tcW w:w="1625" w:type="dxa"/>
             <w:tcBorders>
               <w:top w:val="single" w:sz="4" w:space="0" w:color="000000"/>
               <w:left w:val="single" w:sz="4" w:space="0" w:color="000000"/>
@@ -12267,7 +12234,7 @@
         </w:tc>
         <w:tc>
           <w:tcPr>
-            <w:tcW w:w="1377" w:type="dxa"/>
+            <w:tcW w:w="1376" w:type="dxa"/>
             <w:tcBorders>
               <w:top w:val="single" w:sz="4" w:space="0" w:color="000000"/>
               <w:left w:val="single" w:sz="4" w:space="0" w:color="000000"/>
@@ -12327,7 +12294,7 @@
         </w:tc>
         <w:tc>
           <w:tcPr>
-            <w:tcW w:w="1624" w:type="dxa"/>
+            <w:tcW w:w="1625" w:type="dxa"/>
             <w:tcBorders>
               <w:top w:val="single" w:sz="4" w:space="0" w:color="000000"/>
               <w:left w:val="single" w:sz="4" w:space="0" w:color="000000"/>
@@ -12543,7 +12510,7 @@
         </w:tc>
         <w:tc>
           <w:tcPr>
-            <w:tcW w:w="1377" w:type="dxa"/>
+            <w:tcW w:w="1376" w:type="dxa"/>
             <w:tcBorders>
               <w:top w:val="single" w:sz="4" w:space="0" w:color="000000"/>
               <w:left w:val="single" w:sz="4" w:space="0" w:color="000000"/>
@@ -12603,7 +12570,7 @@
         </w:tc>
         <w:tc>
           <w:tcPr>
-            <w:tcW w:w="1624" w:type="dxa"/>
+            <w:tcW w:w="1625" w:type="dxa"/>
             <w:tcBorders>
               <w:top w:val="single" w:sz="4" w:space="0" w:color="000000"/>
               <w:left w:val="single" w:sz="4" w:space="0" w:color="000000"/>
@@ -12819,7 +12786,7 @@
         </w:tc>
         <w:tc>
           <w:tcPr>
-            <w:tcW w:w="1377" w:type="dxa"/>
+            <w:tcW w:w="1376" w:type="dxa"/>
             <w:tcBorders>
               <w:top w:val="single" w:sz="4" w:space="0" w:color="000000"/>
               <w:left w:val="single" w:sz="4" w:space="0" w:color="000000"/>
@@ -12879,7 +12846,7 @@
         </w:tc>
         <w:tc>
           <w:tcPr>
-            <w:tcW w:w="1624" w:type="dxa"/>
+            <w:tcW w:w="1625" w:type="dxa"/>
             <w:tcBorders>
               <w:top w:val="single" w:sz="4" w:space="0" w:color="000000"/>
               <w:left w:val="single" w:sz="4" w:space="0" w:color="000000"/>
@@ -13095,7 +13062,7 @@
         </w:tc>
         <w:tc>
           <w:tcPr>
-            <w:tcW w:w="1377" w:type="dxa"/>
+            <w:tcW w:w="1376" w:type="dxa"/>
             <w:tcBorders>
               <w:top w:val="single" w:sz="4" w:space="0" w:color="000000"/>
               <w:left w:val="single" w:sz="4" w:space="0" w:color="000000"/>
@@ -13155,7 +13122,7 @@
         </w:tc>
         <w:tc>
           <w:tcPr>
-            <w:tcW w:w="1624" w:type="dxa"/>
+            <w:tcW w:w="1625" w:type="dxa"/>
             <w:tcBorders>
               <w:top w:val="single" w:sz="4" w:space="0" w:color="000000"/>
               <w:left w:val="single" w:sz="4" w:space="0" w:color="000000"/>
@@ -13371,7 +13338,7 @@
         </w:tc>
         <w:tc>
           <w:tcPr>
-            <w:tcW w:w="1377" w:type="dxa"/>
+            <w:tcW w:w="1376" w:type="dxa"/>
             <w:tcBorders>
               <w:top w:val="single" w:sz="4" w:space="0" w:color="000000"/>
               <w:left w:val="single" w:sz="4" w:space="0" w:color="000000"/>
@@ -13431,7 +13398,7 @@
         </w:tc>
         <w:tc>
           <w:tcPr>
-            <w:tcW w:w="1624" w:type="dxa"/>
+            <w:tcW w:w="1625" w:type="dxa"/>
             <w:tcBorders>
               <w:top w:val="single" w:sz="4" w:space="0" w:color="000000"/>
               <w:left w:val="single" w:sz="4" w:space="0" w:color="000000"/>
@@ -13647,7 +13614,7 @@
         </w:tc>
         <w:tc>
           <w:tcPr>
-            <w:tcW w:w="1377" w:type="dxa"/>
+            <w:tcW w:w="1376" w:type="dxa"/>
             <w:tcBorders>
               <w:top w:val="single" w:sz="4" w:space="0" w:color="000000"/>
               <w:left w:val="single" w:sz="4" w:space="0" w:color="000000"/>
@@ -13707,7 +13674,7 @@
         </w:tc>
         <w:tc>
           <w:tcPr>
-            <w:tcW w:w="1624" w:type="dxa"/>
+            <w:tcW w:w="1625" w:type="dxa"/>
             <w:tcBorders>
               <w:top w:val="single" w:sz="4" w:space="0" w:color="000000"/>
               <w:left w:val="single" w:sz="4" w:space="0" w:color="000000"/>
@@ -13923,7 +13890,7 @@
         </w:tc>
         <w:tc>
           <w:tcPr>
-            <w:tcW w:w="1377" w:type="dxa"/>
+            <w:tcW w:w="1376" w:type="dxa"/>
             <w:tcBorders>
               <w:top w:val="single" w:sz="4" w:space="0" w:color="000000"/>
               <w:left w:val="single" w:sz="4" w:space="0" w:color="000000"/>
@@ -13983,7 +13950,7 @@
         </w:tc>
         <w:tc>
           <w:tcPr>
-            <w:tcW w:w="1624" w:type="dxa"/>
+            <w:tcW w:w="1625" w:type="dxa"/>
             <w:tcBorders>
               <w:top w:val="single" w:sz="4" w:space="0" w:color="000000"/>
               <w:left w:val="single" w:sz="4" w:space="0" w:color="000000"/>
@@ -14199,7 +14166,7 @@
         </w:tc>
         <w:tc>
           <w:tcPr>
-            <w:tcW w:w="1377" w:type="dxa"/>
+            <w:tcW w:w="1376" w:type="dxa"/>
             <w:tcBorders>
               <w:top w:val="single" w:sz="4" w:space="0" w:color="000000"/>
               <w:left w:val="single" w:sz="4" w:space="0" w:color="000000"/>
@@ -14259,7 +14226,7 @@
         </w:tc>
         <w:tc>
           <w:tcPr>
-            <w:tcW w:w="1624" w:type="dxa"/>
+            <w:tcW w:w="1625" w:type="dxa"/>
             <w:tcBorders>
               <w:top w:val="single" w:sz="4" w:space="0" w:color="000000"/>
               <w:left w:val="single" w:sz="4" w:space="0" w:color="000000"/>
@@ -14475,7 +14442,7 @@
         </w:tc>
         <w:tc>
           <w:tcPr>
-            <w:tcW w:w="1377" w:type="dxa"/>
+            <w:tcW w:w="1376" w:type="dxa"/>
             <w:tcBorders>
               <w:top w:val="single" w:sz="4" w:space="0" w:color="000000"/>
               <w:left w:val="single" w:sz="4" w:space="0" w:color="000000"/>
@@ -14535,7 +14502,7 @@
         </w:tc>
         <w:tc>
           <w:tcPr>
-            <w:tcW w:w="1624" w:type="dxa"/>
+            <w:tcW w:w="1625" w:type="dxa"/>
             <w:tcBorders>
               <w:top w:val="single" w:sz="4" w:space="0" w:color="000000"/>
               <w:left w:val="single" w:sz="4" w:space="0" w:color="000000"/>
@@ -14751,7 +14718,7 @@
         </w:tc>
         <w:tc>
           <w:tcPr>
-            <w:tcW w:w="1377" w:type="dxa"/>
+            <w:tcW w:w="1376" w:type="dxa"/>
             <w:tcBorders>
               <w:top w:val="single" w:sz="4" w:space="0" w:color="000000"/>
               <w:left w:val="single" w:sz="4" w:space="0" w:color="000000"/>
@@ -14811,7 +14778,7 @@
         </w:tc>
         <w:tc>
           <w:tcPr>
-            <w:tcW w:w="1624" w:type="dxa"/>
+            <w:tcW w:w="1625" w:type="dxa"/>
             <w:tcBorders>
               <w:top w:val="single" w:sz="4" w:space="0" w:color="000000"/>
               <w:left w:val="single" w:sz="4" w:space="0" w:color="000000"/>
@@ -15027,7 +14994,7 @@
         </w:tc>
         <w:tc>
           <w:tcPr>
-            <w:tcW w:w="1377" w:type="dxa"/>
+            <w:tcW w:w="1376" w:type="dxa"/>
             <w:tcBorders>
               <w:top w:val="single" w:sz="4" w:space="0" w:color="000000"/>
               <w:left w:val="single" w:sz="4" w:space="0" w:color="000000"/>
@@ -15087,7 +15054,7 @@
         </w:tc>
         <w:tc>
           <w:tcPr>
-            <w:tcW w:w="1624" w:type="dxa"/>
+            <w:tcW w:w="1625" w:type="dxa"/>
             <w:tcBorders>
               <w:top w:val="single" w:sz="4" w:space="0" w:color="000000"/>
               <w:left w:val="single" w:sz="4" w:space="0" w:color="000000"/>
@@ -15303,7 +15270,7 @@
         </w:tc>
         <w:tc>
           <w:tcPr>
-            <w:tcW w:w="1377" w:type="dxa"/>
+            <w:tcW w:w="1376" w:type="dxa"/>
             <w:tcBorders>
               <w:top w:val="single" w:sz="4" w:space="0" w:color="000000"/>
               <w:left w:val="single" w:sz="4" w:space="0" w:color="000000"/>
@@ -15363,7 +15330,7 @@
         </w:tc>
         <w:tc>
           <w:tcPr>
-            <w:tcW w:w="1624" w:type="dxa"/>
+            <w:tcW w:w="1625" w:type="dxa"/>
             <w:tcBorders>
               <w:top w:val="single" w:sz="4" w:space="0" w:color="000000"/>
               <w:left w:val="single" w:sz="4" w:space="0" w:color="000000"/>
@@ -15579,7 +15546,7 @@
         </w:tc>
         <w:tc>
           <w:tcPr>
-            <w:tcW w:w="1377" w:type="dxa"/>
+            <w:tcW w:w="1376" w:type="dxa"/>
             <w:tcBorders>
               <w:top w:val="single" w:sz="4" w:space="0" w:color="000000"/>
               <w:left w:val="single" w:sz="4" w:space="0" w:color="000000"/>
@@ -15639,7 +15606,7 @@
         </w:tc>
         <w:tc>
           <w:tcPr>
-            <w:tcW w:w="1624" w:type="dxa"/>
+            <w:tcW w:w="1625" w:type="dxa"/>
             <w:tcBorders>
               <w:top w:val="single" w:sz="4" w:space="0" w:color="000000"/>
               <w:left w:val="single" w:sz="4" w:space="0" w:color="000000"/>
@@ -16734,23 +16701,7 @@
             </w:pPr>
             <w:r>
               <w:rPr/>
-              <w:t>Log de Acesso, :</w:t>
-            </w:r>
-            <w:r>
-              <w:rPr/>
-              <w:t>Funcionario (</w:t>
-            </w:r>
-            <w:r>
-              <w:rPr/>
-              <w:t>Quem criou esta versão</w:t>
-            </w:r>
-            <w:r>
-              <w:rPr/>
-              <w:t>)</w:t>
-            </w:r>
-            <w:r>
-              <w:rPr/>
-              <w:t>, :Prontuário (versão anterior).</w:t>
+              <w:t>Log de Acesso, :Funcionario (Quem criou esta versão), :Prontuário (versão anterior).</w:t>
             </w:r>
           </w:p>
         </w:tc>
@@ -18428,37 +18379,7 @@
         <w:rPr>
           <w:lang w:val="pt-PT"/>
         </w:rPr>
-        <w:t xml:space="preserve">Nesta seção serão especificados todos os requisitos e restrições associados a condução do projeto de desenvolvimento e que podem limitar ou definir ações que serão executadas. </w:t>
-      </w:r>
-    </w:p>
-    <w:p>
-      <w:pPr>
-        <w:pStyle w:val="Normal"/>
-        <w:rPr/>
-      </w:pPr>
-      <w:r>
-        <w:rPr>
-          <w:lang w:val="pt-PT"/>
-        </w:rPr>
-        <w:t>DNK 14/10/2025: O que eu coloco aqui?</w:t>
-      </w:r>
-    </w:p>
-    <w:p>
-      <w:pPr>
-        <w:pStyle w:val="Normal"/>
-        <w:rPr>
-          <w:i/>
-          <w:i/>
-          <w:iCs/>
-        </w:rPr>
-      </w:pPr>
-      <w:r>
-        <w:rPr>
-          <w:i/>
-          <w:iCs/>
-          <w:lang w:val="pt-PT"/>
-        </w:rPr>
-        <w:t>Exemplo:</w:t>
+        <w:t>Nesta seção serão especificados todos os requisitos e restrições associados a condução do projeto de desenvolvimento e que podem limitar ou definir ações que serão executadas.</w:t>
       </w:r>
     </w:p>
     <w:tbl>
@@ -18665,7 +18586,7 @@
                 <w:shd w:fill="auto" w:val="clear"/>
                 <w:lang w:val="pt-PT"/>
               </w:rPr>
-              <w:t>O cliente solicitou que o módulo de contabilidade fosse entregue até o dia 10 do último mês do ano corrente (10/12/05), para testes em ambiente real.</w:t>
+              <w:t>O desenvolvimento do software seguirá o modelo URP iterativo.</w:t>
             </w:r>
           </w:p>
         </w:tc>
@@ -18700,7 +18621,7 @@
                 <w:shd w:fill="auto" w:val="clear"/>
                 <w:lang w:val="pt-PT"/>
               </w:rPr>
-              <w:t>CSUi, CSUj, CSUk</w:t>
+              <w:t>Não aplicável</w:t>
             </w:r>
           </w:p>
         </w:tc>
@@ -20420,8 +20341,8 @@
         </w:tblCellMar>
       </w:tblPr>
       <w:tblGrid>
-        <w:gridCol w:w="1081"/>
-        <w:gridCol w:w="5439"/>
+        <w:gridCol w:w="1080"/>
+        <w:gridCol w:w="5440"/>
         <w:gridCol w:w="2093"/>
       </w:tblGrid>
       <w:tr>
@@ -20430,7 +20351,7 @@
         </w:trPr>
         <w:tc>
           <w:tcPr>
-            <w:tcW w:w="1081" w:type="dxa"/>
+            <w:tcW w:w="1080" w:type="dxa"/>
             <w:tcBorders>
               <w:top w:val="single" w:sz="4" w:space="0" w:color="000000"/>
               <w:left w:val="single" w:sz="4" w:space="0" w:color="000000"/>
@@ -20467,7 +20388,7 @@
         </w:tc>
         <w:tc>
           <w:tcPr>
-            <w:tcW w:w="5439" w:type="dxa"/>
+            <w:tcW w:w="5440" w:type="dxa"/>
             <w:tcBorders>
               <w:top w:val="single" w:sz="4" w:space="0" w:color="000000"/>
               <w:left w:val="single" w:sz="4" w:space="0" w:color="000000"/>
@@ -20546,7 +20467,7 @@
         </w:trPr>
         <w:tc>
           <w:tcPr>
-            <w:tcW w:w="1081" w:type="dxa"/>
+            <w:tcW w:w="1080" w:type="dxa"/>
             <w:tcBorders>
               <w:top w:val="single" w:sz="4" w:space="0" w:color="000000"/>
               <w:left w:val="single" w:sz="4" w:space="0" w:color="000000"/>
@@ -20581,7 +20502,7 @@
         </w:tc>
         <w:tc>
           <w:tcPr>
-            <w:tcW w:w="5439" w:type="dxa"/>
+            <w:tcW w:w="5440" w:type="dxa"/>
             <w:tcBorders>
               <w:top w:val="single" w:sz="4" w:space="0" w:color="000000"/>
               <w:left w:val="single" w:sz="4" w:space="0" w:color="000000"/>
@@ -20656,7 +20577,7 @@
         </w:trPr>
         <w:tc>
           <w:tcPr>
-            <w:tcW w:w="1081" w:type="dxa"/>
+            <w:tcW w:w="1080" w:type="dxa"/>
             <w:tcBorders>
               <w:left w:val="single" w:sz="4" w:space="0" w:color="000000"/>
               <w:bottom w:val="single" w:sz="4" w:space="0" w:color="000000"/>
@@ -20678,7 +20599,7 @@
         </w:tc>
         <w:tc>
           <w:tcPr>
-            <w:tcW w:w="5439" w:type="dxa"/>
+            <w:tcW w:w="5440" w:type="dxa"/>
             <w:tcBorders>
               <w:left w:val="single" w:sz="4" w:space="0" w:color="000000"/>
               <w:bottom w:val="single" w:sz="4" w:space="0" w:color="000000"/>
@@ -20727,7 +20648,7 @@
         </w:trPr>
         <w:tc>
           <w:tcPr>
-            <w:tcW w:w="1081" w:type="dxa"/>
+            <w:tcW w:w="1080" w:type="dxa"/>
             <w:tcBorders>
               <w:left w:val="single" w:sz="4" w:space="0" w:color="000000"/>
               <w:bottom w:val="single" w:sz="4" w:space="0" w:color="000000"/>
@@ -20749,7 +20670,7 @@
         </w:tc>
         <w:tc>
           <w:tcPr>
-            <w:tcW w:w="5439" w:type="dxa"/>
+            <w:tcW w:w="5440" w:type="dxa"/>
             <w:tcBorders>
               <w:left w:val="single" w:sz="4" w:space="0" w:color="000000"/>
               <w:bottom w:val="single" w:sz="4" w:space="0" w:color="000000"/>
@@ -22926,7 +22847,7 @@
                 <w:shd w:fill="auto" w:val="clear"/>
                 <w:lang w:val="pt-PT"/>
               </w:rPr>
-              <w:t>Em um futuro próximo o software de atendimento de clientes deverá ser integrado com o software do sistema de faturamento para que o atendente possa identificar o perfil de negócios do cliente</w:t>
+              <w:t>X</w:t>
             </w:r>
           </w:p>
         </w:tc>
@@ -22958,10 +22879,11 @@
             </w:pPr>
             <w:r>
               <w:rPr>
+                <w:rFonts w:eastAsia="DejaVu Sans" w:cs="DejaVu Sans" w:ascii="DejaVu Sans" w:hAnsi="DejaVu Sans"/>
                 <w:shd w:fill="auto" w:val="clear"/>
                 <w:lang w:val="pt-PT"/>
               </w:rPr>
-              <w:t>CSUx</w:t>
+              <w:t>∀</w:t>
             </w:r>
           </w:p>
         </w:tc>
@@ -24369,7 +24291,7 @@
       </w:rPr>
       <w:t>EOR</w:t>
       <w:tab/>
-      <w:t>Versão: 002</w:t>
+      <w:t>Versão: 003</w:t>
     </w:r>
   </w:p>
   <w:p>
@@ -24388,7 +24310,7 @@
       </w:rPr>
       <w:t xml:space="preserve">Psicool </w:t>
       <w:tab/>
-      <w:t>Data/Hora: 14/09/2025</w:t>
+      <w:t>Data/Hora: 20/09/2025</w:t>
     </w:r>
   </w:p>
 </w:hdr>

</xml_diff>